<commit_message>
update barre boolean animation
</commit_message>
<xml_diff>
--- a/Annexe8/Annexe_8.docx
+++ b/Annexe8/Annexe_8.docx
@@ -195,12 +195,19 @@
         </w:numPr>
       </w:pPr>
       <w:r>
-        <w:t xml:space="preserve">La méthode </w:t>
+        <w:t xml:space="preserve">La </w:t>
+      </w:r>
+      <w:r>
+        <w:rPr>
+          <w:highlight w:val="yellow"/>
+        </w:rPr>
+        <w:t xml:space="preserve">méthode </w:t>
       </w:r>
       <w:proofErr w:type="spellStart"/>
       <w:r>
         <w:rPr>
           <w:rFonts w:ascii="Courier New" w:hAnsi="Courier New" w:cs="Courier New"/>
+          <w:highlight w:val="yellow"/>
         </w:rPr>
         <w:t>invalidate</w:t>
       </w:r>
@@ -223,7 +230,13 @@
         </w:numPr>
       </w:pPr>
       <w:r>
-        <w:t xml:space="preserve">Roule sur le thread principal </w:t>
+        <w:rPr>
+          <w:highlight w:val="green"/>
+        </w:rPr>
+        <w:t>Roule sur le thread principal</w:t>
+      </w:r>
+      <w:r>
+        <w:t xml:space="preserve"> </w:t>
       </w:r>
       <w:proofErr w:type="gramStart"/>
       <w:r>
@@ -1076,6 +1089,7 @@
         </w:rPr>
         <w:t>density</w:t>
       </w:r>
+      <w:proofErr w:type="gramEnd"/>
       <w:r>
         <w:rPr>
           <w:rFonts w:ascii="Courier New" w:eastAsia="Times New Roman" w:hAnsi="Courier New" w:cs="Courier New"/>
@@ -1086,7 +1100,6 @@
         </w:rPr>
         <w:t>);</w:t>
       </w:r>
-      <w:proofErr w:type="gramEnd"/>
     </w:p>
     <w:p>
       <w:pPr>
@@ -1914,15 +1927,7 @@
                             </w:r>
                             <w:proofErr w:type="spellEnd"/>
                             <w:r>
-                              <w:t xml:space="preserve"> </w:t>
-                            </w:r>
-                            <w:proofErr w:type="gramStart"/>
-                            <w:r>
-                              <w:t>de manière à ce</w:t>
-                            </w:r>
-                            <w:proofErr w:type="gramEnd"/>
-                            <w:r>
-                              <w:t xml:space="preserve"> qu’on voie une bande bleue en haut des images.</w:t>
+                              <w:t xml:space="preserve"> de manière à ce qu’on voie une bande bleue en haut des images.</w:t>
                             </w:r>
                           </w:p>
                           <w:p>
@@ -2314,15 +2319,7 @@
       </w:r>
       <w:proofErr w:type="spellEnd"/>
       <w:r>
-        <w:t xml:space="preserve"> avec une propriété adéquate </w:t>
-      </w:r>
-      <w:proofErr w:type="gramStart"/>
-      <w:r>
-        <w:t>de manière à ce</w:t>
-      </w:r>
-      <w:proofErr w:type="gramEnd"/>
-      <w:r>
-        <w:t xml:space="preserve"> que le </w:t>
+        <w:t xml:space="preserve"> avec une propriété adéquate de manière à ce que le </w:t>
       </w:r>
       <w:proofErr w:type="spellStart"/>
       <w:r>
@@ -5267,6 +5264,7 @@
     <w:sig w:usb0="00000000" w:usb1="10000000" w:usb2="00000000" w:usb3="00000000" w:csb0="80000000" w:csb1="00000000"/>
   </w:font>
   <w:font w:name="Lato">
+    <w:panose1 w:val="020F0502020204030203"/>
     <w:charset w:val="00"/>
     <w:family w:val="swiss"/>
     <w:pitch w:val="variable"/>
@@ -5285,18 +5283,6 @@
     <w:family w:val="swiss"/>
     <w:pitch w:val="variable"/>
     <w:sig w:usb0="E4002EFF" w:usb1="C200247B" w:usb2="00000009" w:usb3="00000000" w:csb0="000001FF" w:csb1="00000000"/>
-  </w:font>
-  <w:font w:name="Aptos">
-    <w:altName w:val="Calibri"/>
-    <w:charset w:val="00"/>
-    <w:family w:val="roman"/>
-    <w:pitch w:val="default"/>
-  </w:font>
-  <w:font w:name="Aptos Display">
-    <w:charset w:val="00"/>
-    <w:family w:val="swiss"/>
-    <w:pitch w:val="variable"/>
-    <w:sig w:usb0="20000287" w:usb1="00000003" w:usb2="00000000" w:usb3="00000000" w:csb0="0000019F" w:csb1="00000000"/>
   </w:font>
 </w:fonts>
 </file>
@@ -5318,10 +5304,12 @@
   </w:compat>
   <w:rsids>
     <w:rsidRoot w:val="00AA085E"/>
+    <w:rsid w:val="002665F6"/>
     <w:rsid w:val="00332AEE"/>
     <w:rsid w:val="00351E70"/>
     <w:rsid w:val="006B4680"/>
     <w:rsid w:val="0083199E"/>
+    <w:rsid w:val="008C32F8"/>
     <w:rsid w:val="00AA085E"/>
     <w:rsid w:val="00C7111E"/>
     <w:rsid w:val="00CB31AC"/>

</xml_diff>